<commit_message>
feat: update README with code file references and copy-paste format for documentation
</commit_message>
<xml_diff>
--- a/cloud/a2/GenAI.docx
+++ b/cloud/a2/GenAI.docx
@@ -171,30 +171,14 @@
         </w:tblCellMar>
       </w:tblPr>
       <w:tblGrid>
-        <w:gridCol w:w="2592"/>
-        <w:gridCol w:w="1708"/>
-        <w:gridCol w:w="4942"/>
+        <w:gridCol w:w="2324"/>
+        <w:gridCol w:w="1756"/>
+        <w:gridCol w:w="5162"/>
       </w:tblGrid>
       <w:tr>
-        <w:tblPrEx>
-          <w:tblBorders>
-            <w:top w:val="single" w:color="auto" w:sz="4" w:space="0"/>
-            <w:left w:val="single" w:color="auto" w:sz="4" w:space="0"/>
-            <w:bottom w:val="single" w:color="auto" w:sz="4" w:space="0"/>
-            <w:right w:val="single" w:color="auto" w:sz="4" w:space="0"/>
-            <w:insideH w:val="single" w:color="auto" w:sz="4" w:space="0"/>
-            <w:insideV w:val="single" w:color="auto" w:sz="4" w:space="0"/>
-          </w:tblBorders>
-          <w:tblCellMar>
-            <w:top w:w="0" w:type="dxa"/>
-            <w:left w:w="108" w:type="dxa"/>
-            <w:bottom w:w="0" w:type="dxa"/>
-            <w:right w:w="108" w:type="dxa"/>
-          </w:tblCellMar>
-        </w:tblPrEx>
         <w:tc>
           <w:tcPr>
-            <w:tcW w:w="1555" w:type="dxa"/>
+            <w:tcW w:w="1994" w:type="dxa"/>
           </w:tcPr>
           <w:p>
             <w:pPr>
@@ -217,7 +201,7 @@
         </w:tc>
         <w:tc>
           <w:tcPr>
-            <w:tcW w:w="1842" w:type="dxa"/>
+            <w:tcW w:w="1808" w:type="dxa"/>
           </w:tcPr>
           <w:p>
             <w:pPr>
@@ -240,7 +224,7 @@
         </w:tc>
         <w:tc>
           <w:tcPr>
-            <w:tcW w:w="5619" w:type="dxa"/>
+            <w:tcW w:w="5440" w:type="dxa"/>
           </w:tcPr>
           <w:p>
             <w:pPr>
@@ -263,106 +247,80 @@
         </w:tc>
       </w:tr>
       <w:tr>
-        <w:tblPrEx>
-          <w:tblBorders>
-            <w:top w:val="single" w:color="auto" w:sz="4" w:space="0"/>
-            <w:left w:val="single" w:color="auto" w:sz="4" w:space="0"/>
-            <w:bottom w:val="single" w:color="auto" w:sz="4" w:space="0"/>
-            <w:right w:val="single" w:color="auto" w:sz="4" w:space="0"/>
-            <w:insideH w:val="single" w:color="auto" w:sz="4" w:space="0"/>
-            <w:insideV w:val="single" w:color="auto" w:sz="4" w:space="0"/>
-          </w:tblBorders>
-          <w:tblCellMar>
-            <w:top w:w="0" w:type="dxa"/>
-            <w:left w:w="108" w:type="dxa"/>
-            <w:bottom w:w="0" w:type="dxa"/>
-            <w:right w:w="108" w:type="dxa"/>
-          </w:tblCellMar>
-        </w:tblPrEx>
         <w:tc>
           <w:tcPr>
-            <w:tcW w:w="1555" w:type="dxa"/>
+            <w:tcW w:w="1994" w:type="dxa"/>
           </w:tcPr>
           <w:p>
             <w:pPr>
               <w:spacing w:after="0" w:line="240" w:lineRule="auto"/>
               <w:rPr>
                 <w:rFonts w:hint="default" w:ascii="Times New Roman" w:hAnsi="Times New Roman" w:cs="Times New Roman"/>
-                <w:lang w:val="en-US"/>
               </w:rPr>
             </w:pPr>
             <w:r>
               <w:rPr>
                 <w:rFonts w:hint="default" w:ascii="Times New Roman" w:hAnsi="Times New Roman" w:cs="Times New Roman"/>
-                <w:lang w:val="en-US"/>
               </w:rPr>
               <w:t>ProductReview.java</w:t>
+            </w:r>
+            <w:r>
+              <w:rPr>
+                <w:rFonts w:hint="default" w:ascii="Times New Roman" w:hAnsi="Times New Roman" w:cs="Times New Roman"/>
+              </w:rPr>
+              <w:tab/>
             </w:r>
           </w:p>
         </w:tc>
         <w:tc>
           <w:tcPr>
-            <w:tcW w:w="1842" w:type="dxa"/>
+            <w:tcW w:w="1808" w:type="dxa"/>
           </w:tcPr>
           <w:p>
             <w:pPr>
               <w:spacing w:after="0" w:line="240" w:lineRule="auto"/>
               <w:rPr>
                 <w:rFonts w:hint="default" w:ascii="Times New Roman" w:hAnsi="Times New Roman" w:cs="Times New Roman"/>
-                <w:lang w:val="en-US"/>
               </w:rPr>
             </w:pPr>
             <w:r>
               <w:rPr>
                 <w:rFonts w:hint="default" w:ascii="Times New Roman" w:hAnsi="Times New Roman" w:cs="Times New Roman"/>
-                <w:lang w:val="en-US"/>
-              </w:rPr>
-              <w:t>all</w:t>
+              </w:rPr>
+              <w:t>10-30</w:t>
+            </w:r>
+            <w:r>
+              <w:rPr>
+                <w:rFonts w:hint="default" w:ascii="Times New Roman" w:hAnsi="Times New Roman" w:cs="Times New Roman"/>
+              </w:rPr>
+              <w:tab/>
             </w:r>
           </w:p>
         </w:tc>
         <w:tc>
           <w:tcPr>
-            <w:tcW w:w="5619" w:type="dxa"/>
+            <w:tcW w:w="5440" w:type="dxa"/>
           </w:tcPr>
           <w:p>
             <w:pPr>
               <w:spacing w:after="0" w:line="240" w:lineRule="auto"/>
               <w:rPr>
                 <w:rFonts w:hint="default" w:ascii="Times New Roman" w:hAnsi="Times New Roman" w:cs="Times New Roman"/>
-                <w:lang w:val="en-US"/>
               </w:rPr>
             </w:pPr>
             <w:r>
               <w:rPr>
                 <w:rFonts w:hint="default" w:ascii="Times New Roman" w:hAnsi="Times New Roman" w:cs="Times New Roman"/>
-                <w:lang w:val="en-US"/>
-              </w:rPr>
-              <w:t>ProductiReview table data model</w:t>
+              </w:rPr>
+              <w:t>ProductReview table data model with DynamoDB annotations</w:t>
             </w:r>
           </w:p>
         </w:tc>
       </w:tr>
       <w:tr>
-        <w:tblPrEx>
-          <w:tblBorders>
-            <w:top w:val="single" w:color="auto" w:sz="4" w:space="0"/>
-            <w:left w:val="single" w:color="auto" w:sz="4" w:space="0"/>
-            <w:bottom w:val="single" w:color="auto" w:sz="4" w:space="0"/>
-            <w:right w:val="single" w:color="auto" w:sz="4" w:space="0"/>
-            <w:insideH w:val="single" w:color="auto" w:sz="4" w:space="0"/>
-            <w:insideV w:val="single" w:color="auto" w:sz="4" w:space="0"/>
-          </w:tblBorders>
-          <w:tblCellMar>
-            <w:top w:w="0" w:type="dxa"/>
-            <w:left w:w="108" w:type="dxa"/>
-            <w:bottom w:w="0" w:type="dxa"/>
-            <w:right w:w="108" w:type="dxa"/>
-          </w:tblCellMar>
-        </w:tblPrEx>
         <w:tc>
           <w:tcPr>
-            <w:tcW w:w="1555" w:type="dxa"/>
+            <w:tcW w:w="1994" w:type="dxa"/>
           </w:tcPr>
           <w:p>
             <w:pPr>
@@ -371,11 +329,23 @@
                 <w:rFonts w:hint="default" w:ascii="Times New Roman" w:hAnsi="Times New Roman" w:cs="Times New Roman"/>
               </w:rPr>
             </w:pPr>
+            <w:r>
+              <w:rPr>
+                <w:rFonts w:hint="default" w:ascii="Times New Roman" w:hAnsi="Times New Roman" w:cs="Times New Roman"/>
+              </w:rPr>
+              <w:t>LambdaHandler.java</w:t>
+            </w:r>
+            <w:r>
+              <w:rPr>
+                <w:rFonts w:hint="default" w:ascii="Times New Roman" w:hAnsi="Times New Roman" w:cs="Times New Roman"/>
+              </w:rPr>
+              <w:tab/>
+            </w:r>
           </w:p>
         </w:tc>
         <w:tc>
           <w:tcPr>
-            <w:tcW w:w="1842" w:type="dxa"/>
+            <w:tcW w:w="1808" w:type="dxa"/>
           </w:tcPr>
           <w:p>
             <w:pPr>
@@ -384,11 +354,23 @@
                 <w:rFonts w:hint="default" w:ascii="Times New Roman" w:hAnsi="Times New Roman" w:cs="Times New Roman"/>
               </w:rPr>
             </w:pPr>
+            <w:r>
+              <w:rPr>
+                <w:rFonts w:hint="default" w:ascii="Times New Roman" w:hAnsi="Times New Roman" w:cs="Times New Roman"/>
+              </w:rPr>
+              <w:t>39-55</w:t>
+            </w:r>
+            <w:r>
+              <w:rPr>
+                <w:rFonts w:hint="default" w:ascii="Times New Roman" w:hAnsi="Times New Roman" w:cs="Times New Roman"/>
+              </w:rPr>
+              <w:tab/>
+            </w:r>
           </w:p>
         </w:tc>
         <w:tc>
           <w:tcPr>
-            <w:tcW w:w="5619" w:type="dxa"/>
+            <w:tcW w:w="5440" w:type="dxa"/>
           </w:tcPr>
           <w:p>
             <w:pPr>
@@ -397,29 +379,19 @@
                 <w:rFonts w:hint="default" w:ascii="Times New Roman" w:hAnsi="Times New Roman" w:cs="Times New Roman"/>
               </w:rPr>
             </w:pPr>
+            <w:r>
+              <w:rPr>
+                <w:rFonts w:hint="default" w:ascii="Times New Roman" w:hAnsi="Times New Roman" w:cs="Times New Roman"/>
+              </w:rPr>
+              <w:t>Main Lambda handler entry point for processing S3 events</w:t>
+            </w:r>
           </w:p>
         </w:tc>
       </w:tr>
       <w:tr>
-        <w:tblPrEx>
-          <w:tblBorders>
-            <w:top w:val="single" w:color="auto" w:sz="4" w:space="0"/>
-            <w:left w:val="single" w:color="auto" w:sz="4" w:space="0"/>
-            <w:bottom w:val="single" w:color="auto" w:sz="4" w:space="0"/>
-            <w:right w:val="single" w:color="auto" w:sz="4" w:space="0"/>
-            <w:insideH w:val="single" w:color="auto" w:sz="4" w:space="0"/>
-            <w:insideV w:val="single" w:color="auto" w:sz="4" w:space="0"/>
-          </w:tblBorders>
-          <w:tblCellMar>
-            <w:top w:w="0" w:type="dxa"/>
-            <w:left w:w="108" w:type="dxa"/>
-            <w:bottom w:w="0" w:type="dxa"/>
-            <w:right w:w="108" w:type="dxa"/>
-          </w:tblCellMar>
-        </w:tblPrEx>
         <w:tc>
           <w:tcPr>
-            <w:tcW w:w="1555" w:type="dxa"/>
+            <w:tcW w:w="1994" w:type="dxa"/>
           </w:tcPr>
           <w:p>
             <w:pPr>
@@ -428,11 +400,23 @@
                 <w:rFonts w:hint="default" w:ascii="Times New Roman" w:hAnsi="Times New Roman" w:cs="Times New Roman"/>
               </w:rPr>
             </w:pPr>
+            <w:r>
+              <w:rPr>
+                <w:rFonts w:hint="default" w:ascii="Times New Roman" w:hAnsi="Times New Roman" w:cs="Times New Roman"/>
+              </w:rPr>
+              <w:t>S3Service.java</w:t>
+            </w:r>
+            <w:r>
+              <w:rPr>
+                <w:rFonts w:hint="default" w:ascii="Times New Roman" w:hAnsi="Times New Roman" w:cs="Times New Roman"/>
+              </w:rPr>
+              <w:tab/>
+            </w:r>
           </w:p>
         </w:tc>
         <w:tc>
           <w:tcPr>
-            <w:tcW w:w="1842" w:type="dxa"/>
+            <w:tcW w:w="1808" w:type="dxa"/>
           </w:tcPr>
           <w:p>
             <w:pPr>
@@ -441,42 +425,45 @@
                 <w:rFonts w:hint="default" w:ascii="Times New Roman" w:hAnsi="Times New Roman" w:cs="Times New Roman"/>
               </w:rPr>
             </w:pPr>
+            <w:r>
+              <w:rPr>
+                <w:rFonts w:hint="default" w:ascii="Times New Roman" w:hAnsi="Times New Roman" w:cs="Times New Roman"/>
+              </w:rPr>
+              <w:t>36-50</w:t>
+            </w:r>
+            <w:r>
+              <w:rPr>
+                <w:rFonts w:hint="default" w:ascii="Times New Roman" w:hAnsi="Times New Roman" w:cs="Times New Roman"/>
+              </w:rPr>
+              <w:tab/>
+            </w:r>
           </w:p>
         </w:tc>
         <w:tc>
           <w:tcPr>
-            <w:tcW w:w="5619" w:type="dxa"/>
+            <w:tcW w:w="5440" w:type="dxa"/>
           </w:tcPr>
           <w:p>
             <w:pPr>
               <w:spacing w:after="0" w:line="240" w:lineRule="auto"/>
               <w:rPr>
                 <w:rFonts w:hint="default" w:ascii="Times New Roman" w:hAnsi="Times New Roman" w:cs="Times New Roman"/>
+                <w:lang w:val="en-US"/>
               </w:rPr>
             </w:pPr>
+            <w:r>
+              <w:rPr>
+                <w:rFonts w:hint="default" w:ascii="Times New Roman" w:hAnsi="Times New Roman" w:cs="Times New Roman"/>
+              </w:rPr>
+              <w:t>S3 object content reading and file retrieval functionality</w:t>
+            </w:r>
           </w:p>
         </w:tc>
       </w:tr>
       <w:tr>
-        <w:tblPrEx>
-          <w:tblBorders>
-            <w:top w:val="single" w:color="auto" w:sz="4" w:space="0"/>
-            <w:left w:val="single" w:color="auto" w:sz="4" w:space="0"/>
-            <w:bottom w:val="single" w:color="auto" w:sz="4" w:space="0"/>
-            <w:right w:val="single" w:color="auto" w:sz="4" w:space="0"/>
-            <w:insideH w:val="single" w:color="auto" w:sz="4" w:space="0"/>
-            <w:insideV w:val="single" w:color="auto" w:sz="4" w:space="0"/>
-          </w:tblBorders>
-          <w:tblCellMar>
-            <w:top w:w="0" w:type="dxa"/>
-            <w:left w:w="108" w:type="dxa"/>
-            <w:bottom w:w="0" w:type="dxa"/>
-            <w:right w:w="108" w:type="dxa"/>
-          </w:tblCellMar>
-        </w:tblPrEx>
         <w:tc>
           <w:tcPr>
-            <w:tcW w:w="1555" w:type="dxa"/>
+            <w:tcW w:w="1994" w:type="dxa"/>
           </w:tcPr>
           <w:p>
             <w:pPr>
@@ -485,11 +472,23 @@
                 <w:rFonts w:hint="default" w:ascii="Times New Roman" w:hAnsi="Times New Roman" w:cs="Times New Roman"/>
               </w:rPr>
             </w:pPr>
+            <w:r>
+              <w:rPr>
+                <w:rFonts w:hint="default" w:ascii="Times New Roman" w:hAnsi="Times New Roman" w:cs="Times New Roman"/>
+              </w:rPr>
+              <w:t>DynamoDbService.java</w:t>
+            </w:r>
+            <w:r>
+              <w:rPr>
+                <w:rFonts w:hint="default" w:ascii="Times New Roman" w:hAnsi="Times New Roman" w:cs="Times New Roman"/>
+              </w:rPr>
+              <w:tab/>
+            </w:r>
           </w:p>
         </w:tc>
         <w:tc>
           <w:tcPr>
-            <w:tcW w:w="1842" w:type="dxa"/>
+            <w:tcW w:w="1808" w:type="dxa"/>
           </w:tcPr>
           <w:p>
             <w:pPr>
@@ -498,11 +497,23 @@
                 <w:rFonts w:hint="default" w:ascii="Times New Roman" w:hAnsi="Times New Roman" w:cs="Times New Roman"/>
               </w:rPr>
             </w:pPr>
+            <w:r>
+              <w:rPr>
+                <w:rFonts w:hint="default" w:ascii="Times New Roman" w:hAnsi="Times New Roman" w:cs="Times New Roman"/>
+              </w:rPr>
+              <w:t>39-45</w:t>
+            </w:r>
+            <w:r>
+              <w:rPr>
+                <w:rFonts w:hint="default" w:ascii="Times New Roman" w:hAnsi="Times New Roman" w:cs="Times New Roman"/>
+              </w:rPr>
+              <w:tab/>
+            </w:r>
           </w:p>
         </w:tc>
         <w:tc>
           <w:tcPr>
-            <w:tcW w:w="5619" w:type="dxa"/>
+            <w:tcW w:w="5440" w:type="dxa"/>
           </w:tcPr>
           <w:p>
             <w:pPr>
@@ -511,29 +522,19 @@
                 <w:rFonts w:hint="default" w:ascii="Times New Roman" w:hAnsi="Times New Roman" w:cs="Times New Roman"/>
               </w:rPr>
             </w:pPr>
+            <w:r>
+              <w:rPr>
+                <w:rFonts w:hint="default" w:ascii="Times New Roman" w:hAnsi="Times New Roman" w:cs="Times New Roman"/>
+              </w:rPr>
+              <w:t>DynamoDB operations for saving ProductReview records</w:t>
+            </w:r>
           </w:p>
         </w:tc>
       </w:tr>
       <w:tr>
-        <w:tblPrEx>
-          <w:tblBorders>
-            <w:top w:val="single" w:color="auto" w:sz="4" w:space="0"/>
-            <w:left w:val="single" w:color="auto" w:sz="4" w:space="0"/>
-            <w:bottom w:val="single" w:color="auto" w:sz="4" w:space="0"/>
-            <w:right w:val="single" w:color="auto" w:sz="4" w:space="0"/>
-            <w:insideH w:val="single" w:color="auto" w:sz="4" w:space="0"/>
-            <w:insideV w:val="single" w:color="auto" w:sz="4" w:space="0"/>
-          </w:tblBorders>
-          <w:tblCellMar>
-            <w:top w:w="0" w:type="dxa"/>
-            <w:left w:w="108" w:type="dxa"/>
-            <w:bottom w:w="0" w:type="dxa"/>
-            <w:right w:w="108" w:type="dxa"/>
-          </w:tblCellMar>
-        </w:tblPrEx>
         <w:tc>
           <w:tcPr>
-            <w:tcW w:w="1555" w:type="dxa"/>
+            <w:tcW w:w="1994" w:type="dxa"/>
           </w:tcPr>
           <w:p>
             <w:pPr>
@@ -542,11 +543,23 @@
                 <w:rFonts w:hint="default" w:ascii="Times New Roman" w:hAnsi="Times New Roman" w:cs="Times New Roman"/>
               </w:rPr>
             </w:pPr>
+            <w:r>
+              <w:rPr>
+                <w:rFonts w:hint="default" w:ascii="Times New Roman" w:hAnsi="Times New Roman" w:cs="Times New Roman"/>
+              </w:rPr>
+              <w:t>ParsingService.java</w:t>
+            </w:r>
+            <w:r>
+              <w:rPr>
+                <w:rFonts w:hint="default" w:ascii="Times New Roman" w:hAnsi="Times New Roman" w:cs="Times New Roman"/>
+              </w:rPr>
+              <w:tab/>
+            </w:r>
           </w:p>
         </w:tc>
         <w:tc>
           <w:tcPr>
-            <w:tcW w:w="1842" w:type="dxa"/>
+            <w:tcW w:w="1808" w:type="dxa"/>
           </w:tcPr>
           <w:p>
             <w:pPr>
@@ -555,11 +568,23 @@
                 <w:rFonts w:hint="default" w:ascii="Times New Roman" w:hAnsi="Times New Roman" w:cs="Times New Roman"/>
               </w:rPr>
             </w:pPr>
+            <w:r>
+              <w:rPr>
+                <w:rFonts w:hint="default" w:ascii="Times New Roman" w:hAnsi="Times New Roman" w:cs="Times New Roman"/>
+              </w:rPr>
+              <w:t>31-40</w:t>
+            </w:r>
+            <w:r>
+              <w:rPr>
+                <w:rFonts w:hint="default" w:ascii="Times New Roman" w:hAnsi="Times New Roman" w:cs="Times New Roman"/>
+              </w:rPr>
+              <w:tab/>
+            </w:r>
           </w:p>
         </w:tc>
         <w:tc>
           <w:tcPr>
-            <w:tcW w:w="5619" w:type="dxa"/>
+            <w:tcW w:w="5440" w:type="dxa"/>
           </w:tcPr>
           <w:p>
             <w:pPr>
@@ -568,6 +593,83 @@
                 <w:rFonts w:hint="default" w:ascii="Times New Roman" w:hAnsi="Times New Roman" w:cs="Times New Roman"/>
               </w:rPr>
             </w:pPr>
+            <w:r>
+              <w:rPr>
+                <w:rFonts w:hint="default" w:ascii="Times New Roman" w:hAnsi="Times New Roman" w:cs="Times New Roman"/>
+              </w:rPr>
+              <w:t>Content parsing logic for JSON and text file formats</w:t>
+            </w:r>
+          </w:p>
+        </w:tc>
+      </w:tr>
+      <w:tr>
+        <w:tc>
+          <w:tcPr>
+            <w:tcW w:w="1994" w:type="dxa"/>
+          </w:tcPr>
+          <w:p>
+            <w:pPr>
+              <w:spacing w:after="0" w:line="240" w:lineRule="auto"/>
+              <w:rPr>
+                <w:rFonts w:hint="default" w:ascii="Times New Roman" w:hAnsi="Times New Roman" w:cs="Times New Roman"/>
+              </w:rPr>
+            </w:pPr>
+            <w:r>
+              <w:rPr>
+                <w:rFonts w:hint="default" w:ascii="Times New Roman" w:hAnsi="Times New Roman" w:cs="Times New Roman"/>
+              </w:rPr>
+              <w:t>LambdaHandler.java</w:t>
+            </w:r>
+            <w:r>
+              <w:rPr>
+                <w:rFonts w:hint="default" w:ascii="Times New Roman" w:hAnsi="Times New Roman" w:cs="Times New Roman"/>
+              </w:rPr>
+              <w:tab/>
+            </w:r>
+          </w:p>
+        </w:tc>
+        <w:tc>
+          <w:tcPr>
+            <w:tcW w:w="1808" w:type="dxa"/>
+          </w:tcPr>
+          <w:p>
+            <w:pPr>
+              <w:spacing w:after="0" w:line="240" w:lineRule="auto"/>
+              <w:rPr>
+                <w:rFonts w:hint="default" w:ascii="Times New Roman" w:hAnsi="Times New Roman" w:cs="Times New Roman"/>
+              </w:rPr>
+            </w:pPr>
+            <w:r>
+              <w:rPr>
+                <w:rFonts w:hint="default" w:ascii="Times New Roman" w:hAnsi="Times New Roman" w:cs="Times New Roman"/>
+              </w:rPr>
+              <w:t>91-105</w:t>
+            </w:r>
+            <w:r>
+              <w:rPr>
+                <w:rFonts w:hint="default" w:ascii="Times New Roman" w:hAnsi="Times New Roman" w:cs="Times New Roman"/>
+              </w:rPr>
+              <w:tab/>
+            </w:r>
+          </w:p>
+        </w:tc>
+        <w:tc>
+          <w:tcPr>
+            <w:tcW w:w="5440" w:type="dxa"/>
+          </w:tcPr>
+          <w:p>
+            <w:pPr>
+              <w:spacing w:after="0" w:line="240" w:lineRule="auto"/>
+              <w:rPr>
+                <w:rFonts w:hint="default" w:ascii="Times New Roman" w:hAnsi="Times New Roman" w:cs="Times New Roman"/>
+              </w:rPr>
+            </w:pPr>
+            <w:r>
+              <w:rPr>
+                <w:rFonts w:hint="default" w:ascii="Times New Roman" w:hAnsi="Times New Roman" w:cs="Times New Roman"/>
+              </w:rPr>
+              <w:t>File processing workflow and data storage orchestration</w:t>
+            </w:r>
           </w:p>
         </w:tc>
       </w:tr>
@@ -714,8 +816,6 @@
           <w:rFonts w:hint="default" w:ascii="Times New Roman" w:hAnsi="Times New Roman" w:cs="Times New Roman"/>
         </w:rPr>
       </w:pPr>
-      <w:bookmarkStart w:id="0" w:name="_GoBack"/>
-      <w:bookmarkEnd w:id="0"/>
     </w:p>
     <w:sectPr>
       <w:pgSz w:w="11906" w:h="16838"/>

</xml_diff>